<commit_message>
Arbeitsnachweis einbinden und Diplseminar beginnen
</commit_message>
<xml_diff>
--- a/form/betreuungsprotokoll-20170107.docx
+++ b/form/betreuungsprotokoll-20170107.docx
@@ -33,6 +33,15 @@
         <w:tab/>
         <w:t>lfd. Nr.:</w:t>
       </w:r>
+      <w:r>
+        <w:rPr>
+          <w:rFonts w:ascii="Arial" w:hAnsi="Arial" w:cs="Arial"/>
+          <w:b/>
+          <w:sz w:val="28"/>
+          <w:szCs w:val="28"/>
+        </w:rPr>
+        <w:t xml:space="preserve"> 2</w:t>
+      </w:r>
     </w:p>
     <w:p>
       <w:pPr>
@@ -72,7 +81,28 @@
           <w:rFonts w:ascii="Arial" w:hAnsi="Arial" w:cs="Arial"/>
           <w:sz w:val="22"/>
         </w:rPr>
-        <w:t>Bluetooth-</w:t>
+        <w:t>Bluetooth</w:t>
+      </w:r>
+      <w:r>
+        <w:rPr>
+          <w:rFonts w:ascii="Arial" w:hAnsi="Arial" w:cs="Arial"/>
+          <w:sz w:val="22"/>
+        </w:rPr>
+        <w:t xml:space="preserve"> </w:t>
+      </w:r>
+      <w:r>
+        <w:rPr>
+          <w:rFonts w:ascii="Arial" w:hAnsi="Arial" w:cs="Arial"/>
+          <w:sz w:val="22"/>
+        </w:rPr>
+        <w:t>-</w:t>
+      </w:r>
+      <w:r>
+        <w:rPr>
+          <w:rFonts w:ascii="Arial" w:hAnsi="Arial" w:cs="Arial"/>
+          <w:sz w:val="22"/>
+        </w:rPr>
+        <w:t xml:space="preserve"> </w:t>
       </w:r>
       <w:proofErr w:type="spellStart"/>
       <w:r>
@@ -123,6 +153,13 @@
           <w:rFonts w:ascii="Arial" w:hAnsi="Arial" w:cs="Arial"/>
           <w:sz w:val="22"/>
         </w:rPr>
+        <w:t xml:space="preserve"> Markus (5BHELS)</w:t>
+      </w:r>
+      <w:r>
+        <w:rPr>
+          <w:rFonts w:ascii="Arial" w:hAnsi="Arial" w:cs="Arial"/>
+          <w:sz w:val="22"/>
+        </w:rPr>
         <w:t>, Macsek</w:t>
       </w:r>
       <w:r>
@@ -130,7 +167,7 @@
           <w:rFonts w:ascii="Arial" w:hAnsi="Arial" w:cs="Arial"/>
           <w:sz w:val="22"/>
         </w:rPr>
-        <w:tab/>
+        <w:t xml:space="preserve"> Andreas (5BHELS)</w:t>
       </w:r>
     </w:p>
     <w:p>
@@ -189,6 +226,19 @@
           <w:sz w:val="22"/>
         </w:rPr>
         <w:tab/>
+      </w:r>
+      <w:r>
+        <w:rPr>
+          <w:rFonts w:ascii="Arial" w:hAnsi="Arial" w:cs="Arial"/>
+          <w:sz w:val="22"/>
+        </w:rPr>
+        <w:t xml:space="preserve">5BHELS, </w:t>
+      </w:r>
+      <w:r>
+        <w:rPr>
+          <w:rFonts w:ascii="Arial" w:hAnsi="Arial" w:cs="Arial"/>
+          <w:sz w:val="22"/>
+        </w:rPr>
         <w:t>2016/17</w:t>
       </w:r>
       <w:r>
@@ -293,7 +343,6 @@
           <w:sz w:val="22"/>
         </w:rPr>
         <w:tab/>
-        <w:t xml:space="preserve">HTL </w:t>
       </w:r>
       <w:proofErr w:type="spellStart"/>
       <w:r>
@@ -301,6 +350,22 @@
           <w:rFonts w:ascii="Arial" w:hAnsi="Arial" w:cs="Arial"/>
           <w:sz w:val="22"/>
         </w:rPr>
+        <w:t>HTBLuVA</w:t>
+      </w:r>
+      <w:proofErr w:type="spellEnd"/>
+      <w:r>
+        <w:rPr>
+          <w:rFonts w:ascii="Arial" w:hAnsi="Arial" w:cs="Arial"/>
+          <w:sz w:val="22"/>
+        </w:rPr>
+        <w:t xml:space="preserve"> </w:t>
+      </w:r>
+      <w:proofErr w:type="spellStart"/>
+      <w:r>
+        <w:rPr>
+          <w:rFonts w:ascii="Arial" w:hAnsi="Arial" w:cs="Arial"/>
+          <w:sz w:val="22"/>
+        </w:rPr>
         <w:t>St.Pölten</w:t>
       </w:r>
       <w:proofErr w:type="spellEnd"/>
@@ -309,7 +374,21 @@
           <w:rFonts w:ascii="Arial" w:hAnsi="Arial" w:cs="Arial"/>
           <w:sz w:val="22"/>
         </w:rPr>
-        <w:tab/>
+        <w:t xml:space="preserve"> / Raum: V</w:t>
+      </w:r>
+      <w:r>
+        <w:rPr>
+          <w:rFonts w:ascii="Arial" w:hAnsi="Arial" w:cs="Arial"/>
+          <w:sz w:val="22"/>
+        </w:rPr>
+        <w:t>T</w:t>
+      </w:r>
+      <w:r>
+        <w:rPr>
+          <w:rFonts w:ascii="Arial" w:hAnsi="Arial" w:cs="Arial"/>
+          <w:sz w:val="22"/>
+        </w:rPr>
+        <w:t>21</w:t>
       </w:r>
     </w:p>
     <w:p>
@@ -351,7 +430,28 @@
           <w:rFonts w:ascii="Arial" w:hAnsi="Arial" w:cs="Arial"/>
           <w:sz w:val="22"/>
         </w:rPr>
-        <w:t>7.1.2017</w:t>
+        <w:t>0</w:t>
+      </w:r>
+      <w:r>
+        <w:rPr>
+          <w:rFonts w:ascii="Arial" w:hAnsi="Arial" w:cs="Arial"/>
+          <w:sz w:val="22"/>
+        </w:rPr>
+        <w:t>7.</w:t>
+      </w:r>
+      <w:r>
+        <w:rPr>
+          <w:rFonts w:ascii="Arial" w:hAnsi="Arial" w:cs="Arial"/>
+          <w:sz w:val="22"/>
+        </w:rPr>
+        <w:t>0</w:t>
+      </w:r>
+      <w:r>
+        <w:rPr>
+          <w:rFonts w:ascii="Arial" w:hAnsi="Arial" w:cs="Arial"/>
+          <w:sz w:val="22"/>
+        </w:rPr>
+        <w:t>1.2017</w:t>
       </w:r>
     </w:p>
     <w:p>
@@ -385,7 +485,21 @@
           <w:rFonts w:ascii="Arial" w:hAnsi="Arial" w:cs="Arial"/>
           <w:sz w:val="22"/>
         </w:rPr>
-        <w:t>16:40</w:t>
+        <w:t>10:30</w:t>
+      </w:r>
+      <w:r>
+        <w:rPr>
+          <w:rFonts w:ascii="Arial" w:hAnsi="Arial" w:cs="Arial"/>
+          <w:sz w:val="22"/>
+        </w:rPr>
+        <w:t xml:space="preserve"> – </w:t>
+      </w:r>
+      <w:r>
+        <w:rPr>
+          <w:rFonts w:ascii="Arial" w:hAnsi="Arial" w:cs="Arial"/>
+          <w:sz w:val="22"/>
+        </w:rPr>
+        <w:t>11:10</w:t>
       </w:r>
     </w:p>
     <w:p>
@@ -566,32 +680,80 @@
               </w:tabs>
               <w:rPr>
                 <w:rFonts w:ascii="Arial" w:hAnsi="Arial" w:cs="Arial"/>
-                <w:lang w:val="de-AT"/>
-              </w:rPr>
-            </w:pPr>
-            <w:r>
-              <w:rPr>
-                <w:rFonts w:ascii="Arial" w:hAnsi="Arial" w:cs="Arial"/>
-                <w:lang w:val="de-AT"/>
-              </w:rPr>
-              <w:t xml:space="preserve">Testen des </w:t>
-            </w:r>
+                <w:lang w:val="en-GB"/>
+              </w:rPr>
+            </w:pPr>
             <w:proofErr w:type="spellStart"/>
             <w:r>
               <w:rPr>
                 <w:rFonts w:ascii="Arial" w:hAnsi="Arial" w:cs="Arial"/>
-                <w:lang w:val="de-AT"/>
-              </w:rPr>
-              <w:t>Bluetoothmoduls</w:t>
+                <w:lang w:val="en-GB"/>
+              </w:rPr>
+              <w:t>Testen</w:t>
             </w:r>
             <w:proofErr w:type="spellEnd"/>
             <w:r>
               <w:rPr>
                 <w:rFonts w:ascii="Arial" w:hAnsi="Arial" w:cs="Arial"/>
-                <w:lang w:val="de-AT"/>
-              </w:rPr>
-              <w:t xml:space="preserve"> OVC3860 samt Adapterprint</w:t>
-            </w:r>
+                <w:lang w:val="en-GB"/>
+              </w:rPr>
+              <w:t xml:space="preserve"> des Bluetooth</w:t>
+            </w:r>
+            <w:r>
+              <w:rPr>
+                <w:rFonts w:ascii="Arial" w:hAnsi="Arial" w:cs="Arial"/>
+                <w:lang w:val="en-GB"/>
+              </w:rPr>
+              <w:t>-</w:t>
+            </w:r>
+            <w:proofErr w:type="spellStart"/>
+            <w:r>
+              <w:rPr>
+                <w:rFonts w:ascii="Arial" w:hAnsi="Arial" w:cs="Arial"/>
+                <w:lang w:val="en-GB"/>
+              </w:rPr>
+              <w:t>M</w:t>
+            </w:r>
+            <w:r>
+              <w:rPr>
+                <w:rFonts w:ascii="Arial" w:hAnsi="Arial" w:cs="Arial"/>
+                <w:lang w:val="en-GB"/>
+              </w:rPr>
+              <w:t>oduls</w:t>
+            </w:r>
+            <w:proofErr w:type="spellEnd"/>
+            <w:r>
+              <w:rPr>
+                <w:rFonts w:ascii="Arial" w:hAnsi="Arial" w:cs="Arial"/>
+                <w:lang w:val="en-GB"/>
+              </w:rPr>
+              <w:t xml:space="preserve"> OVC3860 </w:t>
+            </w:r>
+            <w:proofErr w:type="spellStart"/>
+            <w:r>
+              <w:rPr>
+                <w:rFonts w:ascii="Arial" w:hAnsi="Arial" w:cs="Arial"/>
+                <w:lang w:val="en-GB"/>
+              </w:rPr>
+              <w:t>samt</w:t>
+            </w:r>
+            <w:proofErr w:type="spellEnd"/>
+            <w:r>
+              <w:rPr>
+                <w:rFonts w:ascii="Arial" w:hAnsi="Arial" w:cs="Arial"/>
+                <w:lang w:val="en-GB"/>
+              </w:rPr>
+              <w:t xml:space="preserve"> </w:t>
+            </w:r>
+            <w:proofErr w:type="spellStart"/>
+            <w:r>
+              <w:rPr>
+                <w:rFonts w:ascii="Arial" w:hAnsi="Arial" w:cs="Arial"/>
+                <w:lang w:val="en-GB"/>
+              </w:rPr>
+              <w:t>Adapterprint</w:t>
+            </w:r>
+            <w:proofErr w:type="spellEnd"/>
           </w:p>
           <w:p>
             <w:pPr>
@@ -613,7 +775,7 @@
                 <w:rFonts w:ascii="Arial" w:hAnsi="Arial" w:cs="Arial"/>
                 <w:lang w:val="de-AT"/>
               </w:rPr>
-              <w:t xml:space="preserve">Print für die Versorgung des BT-Moduls, Weiterleitung des Audiosignals und Additionsschaltung für einen Klinkeneingang </w:t>
+              <w:t xml:space="preserve">Entwurf von Hauptboard und Frontplatine </w:t>
             </w:r>
           </w:p>
           <w:p>
@@ -636,7 +798,21 @@
                 <w:rFonts w:ascii="Arial" w:hAnsi="Arial" w:cs="Arial"/>
                 <w:lang w:val="de-AT"/>
               </w:rPr>
-              <w:t>Entwurf einer Frontplatine</w:t>
+              <w:t>Messung von diversen Lautsprecher</w:t>
+            </w:r>
+            <w:r>
+              <w:rPr>
+                <w:rFonts w:ascii="Arial" w:hAnsi="Arial" w:cs="Arial"/>
+                <w:lang w:val="de-AT"/>
+              </w:rPr>
+              <w:t>-C</w:t>
+            </w:r>
+            <w:r>
+              <w:rPr>
+                <w:rFonts w:ascii="Arial" w:hAnsi="Arial" w:cs="Arial"/>
+                <w:lang w:val="de-AT"/>
+              </w:rPr>
+              <w:t>hassis</w:t>
             </w:r>
           </w:p>
           <w:p>
@@ -659,7 +835,7 @@
                 <w:rFonts w:ascii="Arial" w:hAnsi="Arial" w:cs="Arial"/>
                 <w:lang w:val="de-AT"/>
               </w:rPr>
-              <w:t>Messung von diversen Lautsprecherchassis</w:t>
+              <w:t>Optimierungen von Printentwürfen</w:t>
             </w:r>
           </w:p>
           <w:p>
@@ -682,7 +858,7 @@
                 <w:rFonts w:ascii="Arial" w:hAnsi="Arial" w:cs="Arial"/>
                 <w:lang w:val="de-AT"/>
               </w:rPr>
-              <w:t>Optimierungen von Printentwürfen</w:t>
+              <w:t>Vergleichsmessung: Styropor, Ytong-Ziegel</w:t>
             </w:r>
           </w:p>
           <w:p>
@@ -756,7 +932,21 @@
                 <w:rFonts w:ascii="Arial" w:hAnsi="Arial" w:cs="Arial"/>
                 <w:lang w:val="de-AT"/>
               </w:rPr>
-              <w:t>Messung von diversen Lautsprecherchassis</w:t>
+              <w:t>Messung von diversen Lautsprecher</w:t>
+            </w:r>
+            <w:r>
+              <w:rPr>
+                <w:rFonts w:ascii="Arial" w:hAnsi="Arial" w:cs="Arial"/>
+                <w:lang w:val="de-AT"/>
+              </w:rPr>
+              <w:t>-C</w:t>
+            </w:r>
+            <w:r>
+              <w:rPr>
+                <w:rFonts w:ascii="Arial" w:hAnsi="Arial" w:cs="Arial"/>
+                <w:lang w:val="de-AT"/>
+              </w:rPr>
+              <w:t>hassis</w:t>
             </w:r>
           </w:p>
           <w:p>
@@ -779,118 +969,8 @@
                 <w:rFonts w:ascii="Arial" w:hAnsi="Arial" w:cs="Arial"/>
                 <w:lang w:val="de-AT"/>
               </w:rPr>
-              <w:t xml:space="preserve">Entwurf folgender Prints: </w:t>
-            </w:r>
-          </w:p>
-          <w:p>
-            <w:pPr>
-              <w:pStyle w:val="Listenabsatz"/>
-              <w:numPr>
-                <w:ilvl w:val="1"/>
-                <w:numId w:val="3"/>
-              </w:numPr>
-              <w:tabs>
-                <w:tab w:val="left" w:pos="2835"/>
-              </w:tabs>
-              <w:rPr>
-                <w:rFonts w:ascii="Arial" w:hAnsi="Arial" w:cs="Arial"/>
-                <w:lang w:val="de-AT"/>
-              </w:rPr>
-            </w:pPr>
-            <w:r>
-              <w:rPr>
-                <w:rFonts w:ascii="Arial" w:hAnsi="Arial" w:cs="Arial"/>
-                <w:lang w:val="de-AT"/>
-              </w:rPr>
-              <w:t>HT-Verstärker</w:t>
-            </w:r>
-          </w:p>
-          <w:p>
-            <w:pPr>
-              <w:pStyle w:val="Listenabsatz"/>
-              <w:numPr>
-                <w:ilvl w:val="1"/>
-                <w:numId w:val="3"/>
-              </w:numPr>
-              <w:tabs>
-                <w:tab w:val="left" w:pos="2835"/>
-              </w:tabs>
-              <w:rPr>
-                <w:rFonts w:ascii="Arial" w:hAnsi="Arial" w:cs="Arial"/>
-                <w:lang w:val="de-AT"/>
-              </w:rPr>
-            </w:pPr>
-            <w:r>
-              <w:rPr>
-                <w:rFonts w:ascii="Arial" w:hAnsi="Arial" w:cs="Arial"/>
-                <w:lang w:val="de-AT"/>
-              </w:rPr>
-              <w:t>TT-Verstärker</w:t>
-            </w:r>
-          </w:p>
-          <w:p>
-            <w:pPr>
-              <w:pStyle w:val="Listenabsatz"/>
-              <w:numPr>
-                <w:ilvl w:val="1"/>
-                <w:numId w:val="3"/>
-              </w:numPr>
-              <w:tabs>
-                <w:tab w:val="left" w:pos="2835"/>
-              </w:tabs>
-              <w:rPr>
-                <w:rFonts w:ascii="Arial" w:hAnsi="Arial" w:cs="Arial"/>
-                <w:lang w:val="de-AT"/>
-              </w:rPr>
-            </w:pPr>
-            <w:r>
-              <w:rPr>
-                <w:rFonts w:ascii="Arial" w:hAnsi="Arial" w:cs="Arial"/>
-                <w:lang w:val="de-AT"/>
-              </w:rPr>
-              <w:t>TT- und HT-Weiche</w:t>
-            </w:r>
-          </w:p>
-          <w:p>
-            <w:pPr>
-              <w:pStyle w:val="Listenabsatz"/>
-              <w:numPr>
-                <w:ilvl w:val="1"/>
-                <w:numId w:val="3"/>
-              </w:numPr>
-              <w:tabs>
-                <w:tab w:val="left" w:pos="2835"/>
-              </w:tabs>
-              <w:rPr>
-                <w:rFonts w:ascii="Arial" w:hAnsi="Arial" w:cs="Arial"/>
-                <w:lang w:val="de-AT"/>
-              </w:rPr>
-            </w:pPr>
-            <w:proofErr w:type="spellStart"/>
-            <w:r>
-              <w:rPr>
-                <w:rFonts w:ascii="Arial" w:hAnsi="Arial" w:cs="Arial"/>
-                <w:lang w:val="de-AT"/>
-              </w:rPr>
-              <w:t>mTT</w:t>
-            </w:r>
-            <w:proofErr w:type="spellEnd"/>
-            <w:r>
-              <w:rPr>
-                <w:rFonts w:ascii="Arial" w:hAnsi="Arial" w:cs="Arial"/>
-                <w:lang w:val="de-AT"/>
-              </w:rPr>
-              <w:t xml:space="preserve">-Weiche und </w:t>
-            </w:r>
-            <w:proofErr w:type="spellStart"/>
-            <w:r>
-              <w:rPr>
-                <w:rFonts w:ascii="Arial" w:hAnsi="Arial" w:cs="Arial"/>
-                <w:lang w:val="de-AT"/>
-              </w:rPr>
-              <w:t>Addierer</w:t>
-            </w:r>
-            <w:proofErr w:type="spellEnd"/>
+              <w:t>Kühlkörper bearbeitet für diese Prints</w:t>
+            </w:r>
           </w:p>
           <w:p>
             <w:pPr>
@@ -912,7 +992,28 @@
                 <w:rFonts w:ascii="Arial" w:hAnsi="Arial" w:cs="Arial"/>
                 <w:lang w:val="de-AT"/>
               </w:rPr>
-              <w:t>Kühlkörper bearbeitet für diese Prints</w:t>
+              <w:t xml:space="preserve">Verstärkerprints (HT &amp; TT) </w:t>
+            </w:r>
+            <w:r>
+              <w:rPr>
+                <w:rFonts w:ascii="Arial" w:hAnsi="Arial" w:cs="Arial"/>
+                <w:lang w:val="de-AT"/>
+              </w:rPr>
+              <w:t>ge</w:t>
+            </w:r>
+            <w:r>
+              <w:rPr>
+                <w:rFonts w:ascii="Arial" w:hAnsi="Arial" w:cs="Arial"/>
+                <w:lang w:val="de-AT"/>
+              </w:rPr>
+              <w:t>testet</w:t>
+            </w:r>
+            <w:r>
+              <w:rPr>
+                <w:rFonts w:ascii="Arial" w:hAnsi="Arial" w:cs="Arial"/>
+                <w:lang w:val="de-AT"/>
+              </w:rPr>
+              <w:t>, gemessen, bearbeitet</w:t>
             </w:r>
           </w:p>
           <w:p>
@@ -935,7 +1036,46 @@
                 <w:rFonts w:ascii="Arial" w:hAnsi="Arial" w:cs="Arial"/>
                 <w:lang w:val="de-AT"/>
               </w:rPr>
-              <w:t>Verstärkerprints (HT &amp; TT) bestückt und getestet</w:t>
+              <w:t>Weichenprints angepasst</w:t>
+            </w:r>
+          </w:p>
+          <w:p>
+            <w:pPr>
+              <w:pStyle w:val="Listenabsatz"/>
+              <w:numPr>
+                <w:ilvl w:val="0"/>
+                <w:numId w:val="3"/>
+              </w:numPr>
+              <w:tabs>
+                <w:tab w:val="left" w:pos="2835"/>
+              </w:tabs>
+              <w:rPr>
+                <w:rFonts w:ascii="Arial" w:hAnsi="Arial" w:cs="Arial"/>
+                <w:lang w:val="de-AT"/>
+              </w:rPr>
+            </w:pPr>
+            <w:r>
+              <w:rPr>
+                <w:rFonts w:ascii="Arial" w:hAnsi="Arial" w:cs="Arial"/>
+                <w:lang w:val="de-AT"/>
+              </w:rPr>
+              <w:t xml:space="preserve">Vergleichsmessung: Styropor, </w:t>
+            </w:r>
+            <w:proofErr w:type="spellStart"/>
+            <w:r>
+              <w:rPr>
+                <w:rFonts w:ascii="Arial" w:hAnsi="Arial" w:cs="Arial"/>
+                <w:lang w:val="de-AT"/>
+              </w:rPr>
+              <w:t>Ytong</w:t>
+            </w:r>
+            <w:proofErr w:type="spellEnd"/>
+            <w:r>
+              <w:rPr>
+                <w:rFonts w:ascii="Arial" w:hAnsi="Arial" w:cs="Arial"/>
+                <w:lang w:val="de-AT"/>
+              </w:rPr>
+              <w:t>-Ziegel</w:t>
             </w:r>
           </w:p>
           <w:p>
@@ -991,7 +1131,6 @@
           <w:sz w:val="22"/>
         </w:rPr>
       </w:pPr>
-      <w:bookmarkStart w:id="0" w:name="_GoBack"/>
     </w:p>
     <w:tbl>
       <w:tblPr>
@@ -1026,7 +1165,6 @@
             <w:vAlign w:val="center"/>
             <w:hideMark/>
           </w:tcPr>
-          <w:bookmarkEnd w:id="0"/>
           <w:p>
             <w:pPr>
               <w:spacing w:before="120" w:after="120"/>
@@ -1260,15 +1398,6 @@
               <w:t>Frontplatine bestücken und testen in Verbindung mit dem Hauptboard</w:t>
             </w:r>
           </w:p>
-          <w:p>
-            <w:pPr>
-              <w:rPr>
-                <w:rFonts w:ascii="Arial" w:hAnsi="Arial" w:cs="Arial"/>
-                <w:sz w:val="22"/>
-                <w:lang w:val="de-AT"/>
-              </w:rPr>
-            </w:pPr>
-          </w:p>
         </w:tc>
         <w:tc>
           <w:tcPr>
@@ -1350,14 +1479,6 @@
               <w:t>Elektronik mit Lautsprecher abstimmen</w:t>
             </w:r>
           </w:p>
-          <w:p>
-            <w:pPr>
-              <w:rPr>
-                <w:rFonts w:ascii="Arial" w:hAnsi="Arial" w:cs="Arial"/>
-                <w:sz w:val="22"/>
-              </w:rPr>
-            </w:pPr>
-          </w:p>
         </w:tc>
         <w:tc>
           <w:tcPr>
@@ -1439,14 +1560,6 @@
               <w:t>Ladeschaltung</w:t>
             </w:r>
           </w:p>
-          <w:p>
-            <w:pPr>
-              <w:rPr>
-                <w:rFonts w:ascii="Arial" w:hAnsi="Arial" w:cs="Arial"/>
-                <w:sz w:val="22"/>
-              </w:rPr>
-            </w:pPr>
-          </w:p>
         </w:tc>
         <w:tc>
           <w:tcPr>
@@ -1612,17 +1725,17 @@
                 <w:rFonts w:ascii="Arial" w:hAnsi="Arial" w:cs="Arial"/>
                 <w:lang w:val="de-AT"/>
               </w:rPr>
-              <w:t>Weichen dimensionieren, bestücken und testen</w:t>
-            </w:r>
-          </w:p>
-          <w:p>
-            <w:pPr>
-              <w:rPr>
-                <w:rFonts w:ascii="Arial" w:hAnsi="Arial" w:cs="Arial"/>
-                <w:sz w:val="22"/>
-                <w:lang w:val="de-AT"/>
-              </w:rPr>
-            </w:pPr>
+              <w:t xml:space="preserve">Weichen </w:t>
+            </w:r>
+            <w:bookmarkStart w:id="0" w:name="_GoBack"/>
+            <w:bookmarkEnd w:id="0"/>
+            <w:r>
+              <w:rPr>
+                <w:rFonts w:ascii="Arial" w:hAnsi="Arial" w:cs="Arial"/>
+                <w:lang w:val="de-AT"/>
+              </w:rPr>
+              <w:t>bestücken und testen</w:t>
+            </w:r>
           </w:p>
         </w:tc>
         <w:tc>
@@ -1704,14 +1817,6 @@
               <w:t>Versorgungsschaltung</w:t>
             </w:r>
           </w:p>
-          <w:p>
-            <w:pPr>
-              <w:rPr>
-                <w:rFonts w:ascii="Arial" w:hAnsi="Arial" w:cs="Arial"/>
-                <w:sz w:val="22"/>
-              </w:rPr>
-            </w:pPr>
-          </w:p>
         </w:tc>
         <w:tc>
           <w:tcPr>
@@ -1800,14 +1905,6 @@
               <w:tab/>
             </w:r>
           </w:p>
-          <w:p>
-            <w:pPr>
-              <w:rPr>
-                <w:rFonts w:ascii="Arial" w:hAnsi="Arial" w:cs="Arial"/>
-                <w:sz w:val="22"/>
-              </w:rPr>
-            </w:pPr>
-          </w:p>
         </w:tc>
         <w:tc>
           <w:tcPr>
@@ -1832,7 +1929,6 @@
                 <w:rFonts w:ascii="Arial" w:hAnsi="Arial" w:cs="Arial"/>
                 <w:lang w:val="de-AT"/>
               </w:rPr>
-              <w:lastRenderedPageBreak/>
               <w:t>KW13</w:t>
             </w:r>
           </w:p>

</xml_diff>